<commit_message>
Atualização dos arquivos do projeto.
</commit_message>
<xml_diff>
--- a/UML/03-Requisitos/01-Requisitos-01/01-Requisito-01.docx
+++ b/UML/03-Requisitos/01-Requisitos-01/01-Requisito-01.docx
@@ -194,283 +194,283 @@
               </w:rPr>
               <w:t xml:space="preserve"> pressionar o botão </w:t>
             </w:r>
+            <w:r>
+              <w:rPr>
+                <w:rFonts w:ascii="Times New Roman" w:eastAsia="Times New Roman" w:hAnsi="Times New Roman"/>
+                <w:sz w:val="24"/>
+                <w:szCs w:val="24"/>
+              </w:rPr>
+              <w:t>“finalizar” estará fechando a conta no estabelecimento de acordo com os pedidos realizados pelo cliente.</w:t>
+            </w:r>
+          </w:p>
+        </w:tc>
+      </w:tr>
+      <w:tr>
+        <w:tc>
+          <w:tcPr>
+            <w:tcW w:w="11229" w:type="dxa"/>
+            <w:gridSpan w:val="5"/>
+            <w:tcBorders>
+              <w:top w:val="single" w:sz="4" w:space="0" w:color="000000"/>
+              <w:left w:val="single" w:sz="4" w:space="0" w:color="000000"/>
+              <w:bottom w:val="single" w:sz="4" w:space="0" w:color="000000"/>
+              <w:right w:val="single" w:sz="4" w:space="0" w:color="000000"/>
+            </w:tcBorders>
+            <w:shd w:val="clear" w:color="auto" w:fill="CCCCCC"/>
+            <w:vAlign w:val="center"/>
+          </w:tcPr>
+          <w:p>
+            <w:pPr>
+              <w:spacing w:after="0" w:line="240" w:lineRule="auto"/>
+              <w:jc w:val="center"/>
+              <w:rPr>
+                <w:sz w:val="24"/>
+                <w:szCs w:val="24"/>
+              </w:rPr>
+            </w:pPr>
+            <w:r>
+              <w:rPr>
+                <w:rFonts w:ascii="Times New Roman" w:eastAsia="Times New Roman" w:hAnsi="Times New Roman"/>
+                <w:bCs/>
+                <w:i/>
+                <w:iCs/>
+                <w:sz w:val="24"/>
+                <w:szCs w:val="24"/>
+              </w:rPr>
+              <w:t>Requisitos não Funcionais</w:t>
+            </w:r>
+          </w:p>
+        </w:tc>
+      </w:tr>
+      <w:tr>
+        <w:tc>
+          <w:tcPr>
+            <w:tcW w:w="2090" w:type="dxa"/>
+            <w:tcBorders>
+              <w:top w:val="single" w:sz="4" w:space="0" w:color="000000"/>
+              <w:left w:val="single" w:sz="4" w:space="0" w:color="000000"/>
+              <w:bottom w:val="single" w:sz="4" w:space="0" w:color="000000"/>
+            </w:tcBorders>
+            <w:shd w:val="clear" w:color="auto" w:fill="CCCCCC"/>
+            <w:vAlign w:val="center"/>
+          </w:tcPr>
+          <w:p>
+            <w:pPr>
+              <w:spacing w:after="0" w:line="240" w:lineRule="auto"/>
+              <w:jc w:val="center"/>
+              <w:rPr>
+                <w:rFonts w:ascii="Times New Roman" w:eastAsia="Times New Roman" w:hAnsi="Times New Roman"/>
+                <w:bCs/>
+                <w:sz w:val="24"/>
+                <w:szCs w:val="24"/>
+              </w:rPr>
+            </w:pPr>
+            <w:r>
+              <w:rPr>
+                <w:rFonts w:ascii="Times New Roman" w:eastAsia="Times New Roman" w:hAnsi="Times New Roman"/>
+                <w:bCs/>
+                <w:sz w:val="24"/>
+                <w:szCs w:val="24"/>
+              </w:rPr>
+              <w:t>Nome</w:t>
+            </w:r>
+          </w:p>
+        </w:tc>
+        <w:tc>
+          <w:tcPr>
+            <w:tcW w:w="4252" w:type="dxa"/>
+            <w:tcBorders>
+              <w:top w:val="single" w:sz="4" w:space="0" w:color="000000"/>
+              <w:left w:val="single" w:sz="4" w:space="0" w:color="000000"/>
+              <w:bottom w:val="single" w:sz="4" w:space="0" w:color="000000"/>
+            </w:tcBorders>
+            <w:shd w:val="clear" w:color="auto" w:fill="CCCCCC"/>
+            <w:vAlign w:val="center"/>
+          </w:tcPr>
+          <w:p>
+            <w:pPr>
+              <w:spacing w:after="0" w:line="240" w:lineRule="auto"/>
+              <w:jc w:val="center"/>
+              <w:rPr>
+                <w:rFonts w:ascii="Times New Roman" w:eastAsia="Times New Roman" w:hAnsi="Times New Roman"/>
+                <w:bCs/>
+                <w:sz w:val="24"/>
+                <w:szCs w:val="24"/>
+              </w:rPr>
+            </w:pPr>
+            <w:r>
+              <w:rPr>
+                <w:rFonts w:ascii="Times New Roman" w:eastAsia="Times New Roman" w:hAnsi="Times New Roman"/>
+                <w:bCs/>
+                <w:sz w:val="24"/>
+                <w:szCs w:val="24"/>
+              </w:rPr>
+              <w:t>Restrição</w:t>
+            </w:r>
+          </w:p>
+        </w:tc>
+        <w:tc>
+          <w:tcPr>
+            <w:tcW w:w="2193" w:type="dxa"/>
+            <w:tcBorders>
+              <w:top w:val="single" w:sz="4" w:space="0" w:color="000000"/>
+              <w:left w:val="single" w:sz="4" w:space="0" w:color="000000"/>
+              <w:bottom w:val="single" w:sz="4" w:space="0" w:color="000000"/>
+            </w:tcBorders>
+            <w:shd w:val="clear" w:color="auto" w:fill="CCCCCC"/>
+            <w:vAlign w:val="center"/>
+          </w:tcPr>
+          <w:p>
+            <w:pPr>
+              <w:spacing w:after="0" w:line="240" w:lineRule="auto"/>
+              <w:jc w:val="center"/>
+              <w:rPr>
+                <w:rFonts w:ascii="Times New Roman" w:eastAsia="Times New Roman" w:hAnsi="Times New Roman"/>
+                <w:bCs/>
+                <w:sz w:val="24"/>
+                <w:szCs w:val="24"/>
+              </w:rPr>
+            </w:pPr>
+            <w:r>
+              <w:rPr>
+                <w:rFonts w:ascii="Times New Roman" w:eastAsia="Times New Roman" w:hAnsi="Times New Roman"/>
+                <w:bCs/>
+                <w:sz w:val="24"/>
+                <w:szCs w:val="24"/>
+              </w:rPr>
+              <w:t>Categoria</w:t>
+            </w:r>
+          </w:p>
+        </w:tc>
+        <w:tc>
+          <w:tcPr>
+            <w:tcW w:w="1005" w:type="dxa"/>
+            <w:tcBorders>
+              <w:top w:val="single" w:sz="4" w:space="0" w:color="000000"/>
+              <w:left w:val="single" w:sz="4" w:space="0" w:color="000000"/>
+              <w:bottom w:val="single" w:sz="4" w:space="0" w:color="000000"/>
+            </w:tcBorders>
+            <w:shd w:val="clear" w:color="auto" w:fill="CCCCCC"/>
+            <w:vAlign w:val="center"/>
+          </w:tcPr>
+          <w:p>
+            <w:pPr>
+              <w:spacing w:after="0" w:line="240" w:lineRule="auto"/>
+              <w:jc w:val="center"/>
+              <w:rPr>
+                <w:rFonts w:ascii="Times New Roman" w:eastAsia="Times New Roman" w:hAnsi="Times New Roman"/>
+                <w:bCs/>
+                <w:sz w:val="24"/>
+                <w:szCs w:val="24"/>
+              </w:rPr>
+            </w:pPr>
+            <w:r>
+              <w:rPr>
+                <w:rFonts w:ascii="Times New Roman" w:eastAsia="Times New Roman" w:hAnsi="Times New Roman"/>
+                <w:bCs/>
+                <w:sz w:val="24"/>
+                <w:szCs w:val="24"/>
+              </w:rPr>
+              <w:t>Desejável</w:t>
+            </w:r>
+          </w:p>
+        </w:tc>
+        <w:tc>
+          <w:tcPr>
+            <w:tcW w:w="1689" w:type="dxa"/>
+            <w:tcBorders>
+              <w:top w:val="single" w:sz="4" w:space="0" w:color="000000"/>
+              <w:left w:val="single" w:sz="4" w:space="0" w:color="000000"/>
+              <w:bottom w:val="single" w:sz="4" w:space="0" w:color="000000"/>
+              <w:right w:val="single" w:sz="4" w:space="0" w:color="000000"/>
+            </w:tcBorders>
+            <w:shd w:val="clear" w:color="auto" w:fill="CCCCCC"/>
+            <w:vAlign w:val="center"/>
+          </w:tcPr>
+          <w:p>
+            <w:pPr>
+              <w:spacing w:after="0" w:line="240" w:lineRule="auto"/>
+              <w:jc w:val="center"/>
+              <w:rPr>
+                <w:sz w:val="24"/>
+                <w:szCs w:val="24"/>
+              </w:rPr>
+            </w:pPr>
+            <w:r>
+              <w:rPr>
+                <w:rFonts w:ascii="Times New Roman" w:eastAsia="Times New Roman" w:hAnsi="Times New Roman"/>
+                <w:bCs/>
+                <w:sz w:val="24"/>
+                <w:szCs w:val="24"/>
+              </w:rPr>
+              <w:t>Permanente</w:t>
+            </w:r>
+          </w:p>
+        </w:tc>
+      </w:tr>
+      <w:tr>
+        <w:tc>
+          <w:tcPr>
+            <w:tcW w:w="2090" w:type="dxa"/>
+            <w:tcBorders>
+              <w:top w:val="single" w:sz="4" w:space="0" w:color="000000"/>
+              <w:left w:val="single" w:sz="4" w:space="0" w:color="000000"/>
+              <w:bottom w:val="single" w:sz="4" w:space="0" w:color="000000"/>
+            </w:tcBorders>
+            <w:shd w:val="clear" w:color="auto" w:fill="auto"/>
+            <w:vAlign w:val="center"/>
+          </w:tcPr>
+          <w:p>
+            <w:pPr>
+              <w:snapToGrid w:val="0"/>
+              <w:spacing w:after="0" w:line="240" w:lineRule="auto"/>
+              <w:rPr>
+                <w:rFonts w:ascii="Times New Roman" w:eastAsia="Times New Roman" w:hAnsi="Times New Roman"/>
+                <w:sz w:val="24"/>
+                <w:szCs w:val="24"/>
+              </w:rPr>
+            </w:pPr>
+            <w:r>
+              <w:rPr>
+                <w:rFonts w:ascii="Times New Roman" w:hAnsi="Times New Roman"/>
+                <w:sz w:val="24"/>
+                <w:szCs w:val="24"/>
+              </w:rPr>
+              <w:t>NF 1.1 Clientes</w:t>
+            </w:r>
+          </w:p>
+        </w:tc>
+        <w:tc>
+          <w:tcPr>
+            <w:tcW w:w="4252" w:type="dxa"/>
+            <w:tcBorders>
+              <w:top w:val="single" w:sz="4" w:space="0" w:color="000000"/>
+              <w:left w:val="single" w:sz="4" w:space="0" w:color="000000"/>
+              <w:bottom w:val="single" w:sz="4" w:space="0" w:color="000000"/>
+            </w:tcBorders>
+            <w:shd w:val="clear" w:color="auto" w:fill="auto"/>
+            <w:vAlign w:val="center"/>
+          </w:tcPr>
+          <w:p>
+            <w:pPr>
+              <w:snapToGrid w:val="0"/>
+              <w:spacing w:after="0" w:line="240" w:lineRule="auto"/>
+              <w:rPr>
+                <w:rFonts w:ascii="Times New Roman" w:eastAsia="Times New Roman" w:hAnsi="Times New Roman"/>
+                <w:sz w:val="24"/>
+                <w:szCs w:val="24"/>
+              </w:rPr>
+            </w:pPr>
+            <w:r>
+              <w:rPr>
+                <w:rFonts w:ascii="Times New Roman" w:eastAsia="Times New Roman" w:hAnsi="Times New Roman"/>
+                <w:sz w:val="24"/>
+                <w:szCs w:val="24"/>
+              </w:rPr>
+              <w:t>Os clientes serão representados pelas mesas do estabelecimento identificadas com seu número de pedido.</w:t>
+            </w:r>
             <w:bookmarkStart w:id="0" w:name="_GoBack"/>
             <w:bookmarkEnd w:id="0"/>
-            <w:r>
-              <w:rPr>
-                <w:rFonts w:ascii="Times New Roman" w:eastAsia="Times New Roman" w:hAnsi="Times New Roman"/>
-                <w:sz w:val="24"/>
-                <w:szCs w:val="24"/>
-              </w:rPr>
-              <w:t>“finalizar” estará fechando a conta no estabelecimento de acordo com os pedidos realizados pelo cliente.</w:t>
-            </w:r>
-          </w:p>
-        </w:tc>
-      </w:tr>
-      <w:tr>
-        <w:tc>
-          <w:tcPr>
-            <w:tcW w:w="11229" w:type="dxa"/>
-            <w:gridSpan w:val="5"/>
-            <w:tcBorders>
-              <w:top w:val="single" w:sz="4" w:space="0" w:color="000000"/>
-              <w:left w:val="single" w:sz="4" w:space="0" w:color="000000"/>
-              <w:bottom w:val="single" w:sz="4" w:space="0" w:color="000000"/>
-              <w:right w:val="single" w:sz="4" w:space="0" w:color="000000"/>
-            </w:tcBorders>
-            <w:shd w:val="clear" w:color="auto" w:fill="CCCCCC"/>
-            <w:vAlign w:val="center"/>
-          </w:tcPr>
-          <w:p>
-            <w:pPr>
-              <w:spacing w:after="0" w:line="240" w:lineRule="auto"/>
-              <w:jc w:val="center"/>
-              <w:rPr>
-                <w:sz w:val="24"/>
-                <w:szCs w:val="24"/>
-              </w:rPr>
-            </w:pPr>
-            <w:r>
-              <w:rPr>
-                <w:rFonts w:ascii="Times New Roman" w:eastAsia="Times New Roman" w:hAnsi="Times New Roman"/>
-                <w:bCs/>
-                <w:i/>
-                <w:iCs/>
-                <w:sz w:val="24"/>
-                <w:szCs w:val="24"/>
-              </w:rPr>
-              <w:t>Requisitos não Funcionais</w:t>
-            </w:r>
-          </w:p>
-        </w:tc>
-      </w:tr>
-      <w:tr>
-        <w:tc>
-          <w:tcPr>
-            <w:tcW w:w="2090" w:type="dxa"/>
-            <w:tcBorders>
-              <w:top w:val="single" w:sz="4" w:space="0" w:color="000000"/>
-              <w:left w:val="single" w:sz="4" w:space="0" w:color="000000"/>
-              <w:bottom w:val="single" w:sz="4" w:space="0" w:color="000000"/>
-            </w:tcBorders>
-            <w:shd w:val="clear" w:color="auto" w:fill="CCCCCC"/>
-            <w:vAlign w:val="center"/>
-          </w:tcPr>
-          <w:p>
-            <w:pPr>
-              <w:spacing w:after="0" w:line="240" w:lineRule="auto"/>
-              <w:jc w:val="center"/>
-              <w:rPr>
-                <w:rFonts w:ascii="Times New Roman" w:eastAsia="Times New Roman" w:hAnsi="Times New Roman"/>
-                <w:bCs/>
-                <w:sz w:val="24"/>
-                <w:szCs w:val="24"/>
-              </w:rPr>
-            </w:pPr>
-            <w:r>
-              <w:rPr>
-                <w:rFonts w:ascii="Times New Roman" w:eastAsia="Times New Roman" w:hAnsi="Times New Roman"/>
-                <w:bCs/>
-                <w:sz w:val="24"/>
-                <w:szCs w:val="24"/>
-              </w:rPr>
-              <w:t>Nome</w:t>
-            </w:r>
-          </w:p>
-        </w:tc>
-        <w:tc>
-          <w:tcPr>
-            <w:tcW w:w="4252" w:type="dxa"/>
-            <w:tcBorders>
-              <w:top w:val="single" w:sz="4" w:space="0" w:color="000000"/>
-              <w:left w:val="single" w:sz="4" w:space="0" w:color="000000"/>
-              <w:bottom w:val="single" w:sz="4" w:space="0" w:color="000000"/>
-            </w:tcBorders>
-            <w:shd w:val="clear" w:color="auto" w:fill="CCCCCC"/>
-            <w:vAlign w:val="center"/>
-          </w:tcPr>
-          <w:p>
-            <w:pPr>
-              <w:spacing w:after="0" w:line="240" w:lineRule="auto"/>
-              <w:jc w:val="center"/>
-              <w:rPr>
-                <w:rFonts w:ascii="Times New Roman" w:eastAsia="Times New Roman" w:hAnsi="Times New Roman"/>
-                <w:bCs/>
-                <w:sz w:val="24"/>
-                <w:szCs w:val="24"/>
-              </w:rPr>
-            </w:pPr>
-            <w:r>
-              <w:rPr>
-                <w:rFonts w:ascii="Times New Roman" w:eastAsia="Times New Roman" w:hAnsi="Times New Roman"/>
-                <w:bCs/>
-                <w:sz w:val="24"/>
-                <w:szCs w:val="24"/>
-              </w:rPr>
-              <w:t>Restrição</w:t>
-            </w:r>
-          </w:p>
-        </w:tc>
-        <w:tc>
-          <w:tcPr>
-            <w:tcW w:w="2193" w:type="dxa"/>
-            <w:tcBorders>
-              <w:top w:val="single" w:sz="4" w:space="0" w:color="000000"/>
-              <w:left w:val="single" w:sz="4" w:space="0" w:color="000000"/>
-              <w:bottom w:val="single" w:sz="4" w:space="0" w:color="000000"/>
-            </w:tcBorders>
-            <w:shd w:val="clear" w:color="auto" w:fill="CCCCCC"/>
-            <w:vAlign w:val="center"/>
-          </w:tcPr>
-          <w:p>
-            <w:pPr>
-              <w:spacing w:after="0" w:line="240" w:lineRule="auto"/>
-              <w:jc w:val="center"/>
-              <w:rPr>
-                <w:rFonts w:ascii="Times New Roman" w:eastAsia="Times New Roman" w:hAnsi="Times New Roman"/>
-                <w:bCs/>
-                <w:sz w:val="24"/>
-                <w:szCs w:val="24"/>
-              </w:rPr>
-            </w:pPr>
-            <w:r>
-              <w:rPr>
-                <w:rFonts w:ascii="Times New Roman" w:eastAsia="Times New Roman" w:hAnsi="Times New Roman"/>
-                <w:bCs/>
-                <w:sz w:val="24"/>
-                <w:szCs w:val="24"/>
-              </w:rPr>
-              <w:t>Categoria</w:t>
-            </w:r>
-          </w:p>
-        </w:tc>
-        <w:tc>
-          <w:tcPr>
-            <w:tcW w:w="1005" w:type="dxa"/>
-            <w:tcBorders>
-              <w:top w:val="single" w:sz="4" w:space="0" w:color="000000"/>
-              <w:left w:val="single" w:sz="4" w:space="0" w:color="000000"/>
-              <w:bottom w:val="single" w:sz="4" w:space="0" w:color="000000"/>
-            </w:tcBorders>
-            <w:shd w:val="clear" w:color="auto" w:fill="CCCCCC"/>
-            <w:vAlign w:val="center"/>
-          </w:tcPr>
-          <w:p>
-            <w:pPr>
-              <w:spacing w:after="0" w:line="240" w:lineRule="auto"/>
-              <w:jc w:val="center"/>
-              <w:rPr>
-                <w:rFonts w:ascii="Times New Roman" w:eastAsia="Times New Roman" w:hAnsi="Times New Roman"/>
-                <w:bCs/>
-                <w:sz w:val="24"/>
-                <w:szCs w:val="24"/>
-              </w:rPr>
-            </w:pPr>
-            <w:r>
-              <w:rPr>
-                <w:rFonts w:ascii="Times New Roman" w:eastAsia="Times New Roman" w:hAnsi="Times New Roman"/>
-                <w:bCs/>
-                <w:sz w:val="24"/>
-                <w:szCs w:val="24"/>
-              </w:rPr>
-              <w:t>Desejável</w:t>
-            </w:r>
-          </w:p>
-        </w:tc>
-        <w:tc>
-          <w:tcPr>
-            <w:tcW w:w="1689" w:type="dxa"/>
-            <w:tcBorders>
-              <w:top w:val="single" w:sz="4" w:space="0" w:color="000000"/>
-              <w:left w:val="single" w:sz="4" w:space="0" w:color="000000"/>
-              <w:bottom w:val="single" w:sz="4" w:space="0" w:color="000000"/>
-              <w:right w:val="single" w:sz="4" w:space="0" w:color="000000"/>
-            </w:tcBorders>
-            <w:shd w:val="clear" w:color="auto" w:fill="CCCCCC"/>
-            <w:vAlign w:val="center"/>
-          </w:tcPr>
-          <w:p>
-            <w:pPr>
-              <w:spacing w:after="0" w:line="240" w:lineRule="auto"/>
-              <w:jc w:val="center"/>
-              <w:rPr>
-                <w:sz w:val="24"/>
-                <w:szCs w:val="24"/>
-              </w:rPr>
-            </w:pPr>
-            <w:r>
-              <w:rPr>
-                <w:rFonts w:ascii="Times New Roman" w:eastAsia="Times New Roman" w:hAnsi="Times New Roman"/>
-                <w:bCs/>
-                <w:sz w:val="24"/>
-                <w:szCs w:val="24"/>
-              </w:rPr>
-              <w:t>Permanente</w:t>
-            </w:r>
-          </w:p>
-        </w:tc>
-      </w:tr>
-      <w:tr>
-        <w:tc>
-          <w:tcPr>
-            <w:tcW w:w="2090" w:type="dxa"/>
-            <w:tcBorders>
-              <w:top w:val="single" w:sz="4" w:space="0" w:color="000000"/>
-              <w:left w:val="single" w:sz="4" w:space="0" w:color="000000"/>
-              <w:bottom w:val="single" w:sz="4" w:space="0" w:color="000000"/>
-            </w:tcBorders>
-            <w:shd w:val="clear" w:color="auto" w:fill="auto"/>
-            <w:vAlign w:val="center"/>
-          </w:tcPr>
-          <w:p>
-            <w:pPr>
-              <w:snapToGrid w:val="0"/>
-              <w:spacing w:after="0" w:line="240" w:lineRule="auto"/>
-              <w:rPr>
-                <w:rFonts w:ascii="Times New Roman" w:eastAsia="Times New Roman" w:hAnsi="Times New Roman"/>
-                <w:sz w:val="24"/>
-                <w:szCs w:val="24"/>
-              </w:rPr>
-            </w:pPr>
-            <w:r>
-              <w:rPr>
-                <w:rFonts w:ascii="Times New Roman" w:hAnsi="Times New Roman"/>
-                <w:sz w:val="24"/>
-                <w:szCs w:val="24"/>
-              </w:rPr>
-              <w:t>NF 1.1 Clientes</w:t>
-            </w:r>
-          </w:p>
-        </w:tc>
-        <w:tc>
-          <w:tcPr>
-            <w:tcW w:w="4252" w:type="dxa"/>
-            <w:tcBorders>
-              <w:top w:val="single" w:sz="4" w:space="0" w:color="000000"/>
-              <w:left w:val="single" w:sz="4" w:space="0" w:color="000000"/>
-              <w:bottom w:val="single" w:sz="4" w:space="0" w:color="000000"/>
-            </w:tcBorders>
-            <w:shd w:val="clear" w:color="auto" w:fill="auto"/>
-            <w:vAlign w:val="center"/>
-          </w:tcPr>
-          <w:p>
-            <w:pPr>
-              <w:snapToGrid w:val="0"/>
-              <w:spacing w:after="0" w:line="240" w:lineRule="auto"/>
-              <w:rPr>
-                <w:rFonts w:ascii="Times New Roman" w:eastAsia="Times New Roman" w:hAnsi="Times New Roman"/>
-                <w:sz w:val="24"/>
-                <w:szCs w:val="24"/>
-              </w:rPr>
-            </w:pPr>
-            <w:r>
-              <w:rPr>
-                <w:rFonts w:ascii="Times New Roman" w:eastAsia="Times New Roman" w:hAnsi="Times New Roman"/>
-                <w:sz w:val="24"/>
-                <w:szCs w:val="24"/>
-              </w:rPr>
-              <w:t>Os clientes serão representados pelas mesas do estabelecimento identificadas com seu número de pedido.</w:t>
-            </w:r>
           </w:p>
         </w:tc>
         <w:tc>
@@ -1128,6 +1128,7 @@
     <w:p>
       <w:pPr>
         <w:ind w:left="-1418" w:right="-1"/>
+        <w:jc w:val="center"/>
       </w:pPr>
       <w:r>
         <w:rPr>
@@ -1136,9 +1137,9 @@
         </w:rPr>
         <w:drawing>
           <wp:inline distT="0" distB="0" distL="0" distR="0">
-            <wp:extent cx="7160821" cy="3135086"/>
-            <wp:effectExtent l="0" t="0" r="2540" b="8255"/>
-            <wp:docPr id="3" name="Imagem 3"/>
+            <wp:extent cx="5000625" cy="3410320"/>
+            <wp:effectExtent l="0" t="0" r="0" b="0"/>
+            <wp:docPr id="2" name="Imagem 2" descr="I:\GitHub\OpenPizza\UML\03-Requisitos\01-Requisitos-01\GerenciaDePedidos.png"/>
             <wp:cNvGraphicFramePr>
               <a:graphicFrameLocks xmlns:a="http://schemas.openxmlformats.org/drawingml/2006/main" noChangeAspect="1"/>
             </wp:cNvGraphicFramePr>
@@ -1146,8 +1147,10 @@
               <a:graphicData uri="http://schemas.openxmlformats.org/drawingml/2006/picture">
                 <pic:pic xmlns:pic="http://schemas.openxmlformats.org/drawingml/2006/picture">
                   <pic:nvPicPr>
-                    <pic:cNvPr id="0" name="GerênciaPedidos.png"/>
-                    <pic:cNvPicPr/>
+                    <pic:cNvPr id="0" name="Picture 2" descr="I:\GitHub\OpenPizza\UML\03-Requisitos\01-Requisitos-01\GerenciaDePedidos.png"/>
+                    <pic:cNvPicPr>
+                      <a:picLocks noChangeAspect="1" noChangeArrowheads="1"/>
+                    </pic:cNvPicPr>
                   </pic:nvPicPr>
                   <pic:blipFill>
                     <a:blip r:embed="rId4">
@@ -1157,18 +1160,23 @@
                         </a:ext>
                       </a:extLst>
                     </a:blip>
+                    <a:srcRect/>
                     <a:stretch>
                       <a:fillRect/>
                     </a:stretch>
                   </pic:blipFill>
-                  <pic:spPr>
+                  <pic:spPr bwMode="auto">
                     <a:xfrm>
                       <a:off x="0" y="0"/>
-                      <a:ext cx="7166836" cy="3137719"/>
+                      <a:ext cx="5008724" cy="3415844"/>
                     </a:xfrm>
                     <a:prstGeom prst="rect">
                       <a:avLst/>
                     </a:prstGeom>
+                    <a:noFill/>
+                    <a:ln>
+                      <a:noFill/>
+                    </a:ln>
                   </pic:spPr>
                 </pic:pic>
               </a:graphicData>

</xml_diff>